<commit_message>
working on report generation
</commit_message>
<xml_diff>
--- a/ccis/src/main/resources/templates/template_word_demarche.docx
+++ b/ccis/src/main/resources/templates/template_word_demarche.docx
@@ -500,6 +500,12 @@
             <w:insideH w:val="single" w:color="1F497D" w:themeColor="text2" w:sz="4" w:space="0"/>
             <w:insideV w:val="single" w:color="1F497D" w:themeColor="text2" w:sz="4" w:space="0"/>
           </w:tblBorders>
+          <w:tblCellMar>
+            <w:top w:w="0" w:type="dxa"/>
+            <w:left w:w="108" w:type="dxa"/>
+            <w:bottom w:w="0" w:type="dxa"/>
+            <w:right w:w="108" w:type="dxa"/>
+          </w:tblCellMar>
         </w:tblPrEx>
         <w:trPr>
           <w:trHeight w:val="737" w:hRule="atLeast"/>
@@ -2611,7 +2617,7 @@
                 <w:szCs w:val="14"/>
                 <w:lang w:val="en-US"/>
               </w:rPr>
-              <w:t xml:space="preserve">{etat1} </w:t>
+              <w:t xml:space="preserve">{etat2} </w:t>
             </w:r>
             <w:r>
               <w:rPr>
@@ -2644,7 +2650,7 @@
                 <w:szCs w:val="14"/>
                 <w:lang w:val="en-US"/>
               </w:rPr>
-              <w:t xml:space="preserve">{etat1} </w:t>
+              <w:t xml:space="preserve">{etat2} </w:t>
             </w:r>
             <w:r>
               <w:rPr>
@@ -2737,9 +2743,13 @@
                 <w:rFonts w:hint="default" w:ascii="Calibri" w:hAnsi="Calibri" w:cs="Calibri"/>
                 <w:b/>
                 <w:bCs/>
-              </w:rPr>
-              <w:t xml:space="preserve">       </w:t>
-            </w:r>
+                <w:sz w:val="16"/>
+                <w:szCs w:val="16"/>
+              </w:rPr>
+              <w:t xml:space="preserve"> </w:t>
+            </w:r>
+            <w:bookmarkStart w:id="5" w:name="_GoBack"/>
+            <w:bookmarkEnd w:id="5"/>
             <w:r>
               <w:rPr>
                 <w:rFonts w:hint="default" w:ascii="Calibri" w:hAnsi="Calibri" w:cs="Calibri"/>
@@ -2747,6 +2757,37 @@
                 <w:bCs/>
                 <w:sz w:val="16"/>
                 <w:szCs w:val="16"/>
+              </w:rPr>
+              <w:t xml:space="preserve">  </w:t>
+            </w:r>
+            <w:r>
+              <w:rPr>
+                <w:rFonts w:hint="default" w:ascii="Calibri" w:hAnsi="Calibri" w:cs="Calibri"/>
+                <w:b/>
+                <w:bCs/>
+                <w:sz w:val="16"/>
+                <w:szCs w:val="16"/>
+                <w:lang w:val="en-US"/>
+              </w:rPr>
+              <w:t xml:space="preserve">   </w:t>
+            </w:r>
+            <w:r>
+              <w:rPr>
+                <w:rFonts w:hint="default" w:ascii="Calibri" w:hAnsi="Calibri" w:cs="Calibri"/>
+                <w:b/>
+                <w:bCs/>
+                <w:sz w:val="16"/>
+                <w:szCs w:val="16"/>
+              </w:rPr>
+              <w:t xml:space="preserve">    </w:t>
+            </w:r>
+            <w:r>
+              <w:rPr>
+                <w:rFonts w:hint="default" w:ascii="Calibri" w:hAnsi="Calibri" w:cs="Calibri"/>
+                <w:b/>
+                <w:bCs/>
+                <w:sz w:val="16"/>
+                <w:szCs w:val="16"/>
                 <w:lang w:val="en-US"/>
               </w:rPr>
               <w:t xml:space="preserve">{suite2}      </w:t>
@@ -2759,7 +2800,17 @@
                 <w:sz w:val="16"/>
                 <w:szCs w:val="16"/>
               </w:rPr>
-              <w:t>Rejetée</w:t>
+              <w:t>Rej</w:t>
+            </w:r>
+            <w:r>
+              <w:rPr>
+                <w:rFonts w:hint="default" w:ascii="Calibri" w:hAnsi="Calibri" w:cs="Calibri"/>
+                <w:b/>
+                <w:bCs/>
+                <w:sz w:val="16"/>
+                <w:szCs w:val="16"/>
+              </w:rPr>
+              <w:t>etée</w:t>
             </w:r>
             <w:bookmarkEnd w:id="4"/>
           </w:p>

</xml_diff>